<commit_message>
Update TECHNICAL COMPUTER CONCEPTS.docx
</commit_message>
<xml_diff>
--- a/1st Year 2nd Semester/TECHNICAL COMPUTER CONCEPTS.docx
+++ b/1st Year 2nd Semester/TECHNICAL COMPUTER CONCEPTS.docx
@@ -20,6 +20,444 @@
           <w:szCs w:val="36"/>
         </w:rPr>
         <w:t>TECHNICAL COMPUTER CONCEPTS</w:t>
+      </w:r>
+    </w:p>
+    <w:p>
+      <w:pPr>
+        <w:jc w:val="center"/>
+        <w:rPr>
+          <w:b/>
+          <w:bCs/>
+          <w:sz w:val="36"/>
+          <w:szCs w:val="36"/>
+        </w:rPr>
+      </w:pPr>
+    </w:p>
+    <w:p>
+      <w:pPr>
+        <w:spacing w:after="0"/>
+        <w:rPr>
+          <w:sz w:val="24"/>
+          <w:szCs w:val="24"/>
+        </w:rPr>
+      </w:pPr>
+    </w:p>
+    <w:p>
+      <w:pPr>
+        <w:spacing w:after="0"/>
+        <w:rPr>
+          <w:sz w:val="24"/>
+          <w:szCs w:val="24"/>
+        </w:rPr>
+      </w:pPr>
+      <w:r>
+        <w:rPr>
+          <w:sz w:val="24"/>
+          <w:szCs w:val="24"/>
+        </w:rPr>
+        <w:t>CPU register test,</w:t>
+      </w:r>
+    </w:p>
+    <w:p>
+      <w:pPr>
+        <w:spacing w:after="0"/>
+        <w:rPr>
+          <w:sz w:val="24"/>
+          <w:szCs w:val="24"/>
+        </w:rPr>
+      </w:pPr>
+      <w:r>
+        <w:rPr>
+          <w:sz w:val="24"/>
+          <w:szCs w:val="24"/>
+        </w:rPr>
+        <w:t>ROM checksum test,</w:t>
+      </w:r>
+    </w:p>
+    <w:p>
+      <w:pPr>
+        <w:spacing w:after="0"/>
+        <w:rPr>
+          <w:sz w:val="24"/>
+          <w:szCs w:val="24"/>
+        </w:rPr>
+      </w:pPr>
+      <w:r>
+        <w:rPr>
+          <w:sz w:val="24"/>
+          <w:szCs w:val="24"/>
+        </w:rPr>
+        <w:t>System timer and beeper port test,</w:t>
+      </w:r>
+    </w:p>
+    <w:p>
+      <w:pPr>
+        <w:spacing w:after="0"/>
+        <w:rPr>
+          <w:sz w:val="24"/>
+          <w:szCs w:val="24"/>
+        </w:rPr>
+      </w:pPr>
+      <w:r>
+        <w:rPr>
+          <w:sz w:val="24"/>
+          <w:szCs w:val="24"/>
+        </w:rPr>
+        <w:t>Checking the DMA controller,</w:t>
+      </w:r>
+    </w:p>
+    <w:p>
+      <w:pPr>
+        <w:spacing w:after="0"/>
+        <w:rPr>
+          <w:sz w:val="24"/>
+          <w:szCs w:val="24"/>
+        </w:rPr>
+      </w:pPr>
+      <w:r>
+        <w:rPr>
+          <w:sz w:val="24"/>
+          <w:szCs w:val="24"/>
+        </w:rPr>
+        <w:t>Reviewing the lower region of RAM for projecting resident programs in the BIOS,</w:t>
+      </w:r>
+    </w:p>
+    <w:p>
+      <w:pPr>
+        <w:spacing w:after="0"/>
+        <w:rPr>
+          <w:sz w:val="24"/>
+          <w:szCs w:val="24"/>
+        </w:rPr>
+      </w:pPr>
+      <w:r>
+        <w:rPr>
+          <w:sz w:val="24"/>
+          <w:szCs w:val="24"/>
+        </w:rPr>
+        <w:t>Launch of local programs,</w:t>
+      </w:r>
+    </w:p>
+    <w:p>
+      <w:pPr>
+        <w:spacing w:after="0"/>
+        <w:rPr>
+          <w:sz w:val="24"/>
+          <w:szCs w:val="24"/>
+        </w:rPr>
+      </w:pPr>
+      <w:r>
+        <w:rPr>
+          <w:sz w:val="24"/>
+          <w:szCs w:val="24"/>
+        </w:rPr>
+        <w:t>Checking the standard graphics adapter (VGA),</w:t>
+      </w:r>
+    </w:p>
+    <w:p>
+      <w:pPr>
+        <w:spacing w:after="0"/>
+        <w:rPr>
+          <w:sz w:val="24"/>
+          <w:szCs w:val="24"/>
+        </w:rPr>
+      </w:pPr>
+      <w:r>
+        <w:rPr>
+          <w:sz w:val="24"/>
+          <w:szCs w:val="24"/>
+        </w:rPr>
+        <w:t>Testing RAM,</w:t>
+      </w:r>
+    </w:p>
+    <w:p>
+      <w:pPr>
+        <w:spacing w:after="0"/>
+        <w:rPr>
+          <w:sz w:val="24"/>
+          <w:szCs w:val="24"/>
+        </w:rPr>
+      </w:pPr>
+      <w:r>
+        <w:rPr>
+          <w:sz w:val="24"/>
+          <w:szCs w:val="24"/>
+        </w:rPr>
+        <w:t>Checking the main input devices,</w:t>
+      </w:r>
+    </w:p>
+    <w:p>
+      <w:pPr>
+        <w:spacing w:after="0"/>
+        <w:rPr>
+          <w:sz w:val="24"/>
+          <w:szCs w:val="24"/>
+        </w:rPr>
+      </w:pPr>
+      <w:r>
+        <w:rPr>
+          <w:sz w:val="24"/>
+          <w:szCs w:val="24"/>
+        </w:rPr>
+        <w:t>CMOS check,</w:t>
+      </w:r>
+    </w:p>
+    <w:p>
+      <w:pPr>
+        <w:spacing w:after="0"/>
+        <w:rPr>
+          <w:sz w:val="24"/>
+          <w:szCs w:val="24"/>
+        </w:rPr>
+      </w:pPr>
+      <w:r>
+        <w:rPr>
+          <w:sz w:val="24"/>
+          <w:szCs w:val="24"/>
+        </w:rPr>
+        <w:t>Checking the main LPT / COM ports,</w:t>
+      </w:r>
+    </w:p>
+    <w:p>
+      <w:pPr>
+        <w:spacing w:after="0"/>
+        <w:rPr>
+          <w:sz w:val="24"/>
+          <w:szCs w:val="24"/>
+        </w:rPr>
+      </w:pPr>
+      <w:r>
+        <w:rPr>
+          <w:sz w:val="24"/>
+          <w:szCs w:val="24"/>
+        </w:rPr>
+        <w:t>Checking hard disk drives (HDD), and SSDs,</w:t>
+      </w:r>
+    </w:p>
+    <w:p>
+      <w:pPr>
+        <w:spacing w:after="0"/>
+        <w:rPr>
+          <w:sz w:val="24"/>
+          <w:szCs w:val="24"/>
+        </w:rPr>
+      </w:pPr>
+      <w:r>
+        <w:rPr>
+          <w:sz w:val="24"/>
+          <w:szCs w:val="24"/>
+        </w:rPr>
+        <w:t>Self-testing of BIOS functional subsystems,</w:t>
+      </w:r>
+    </w:p>
+    <w:p>
+      <w:pPr>
+        <w:spacing w:after="0"/>
+        <w:rPr>
+          <w:sz w:val="24"/>
+          <w:szCs w:val="24"/>
+        </w:rPr>
+      </w:pPr>
+      <w:r>
+        <w:rPr>
+          <w:sz w:val="24"/>
+          <w:szCs w:val="24"/>
+        </w:rPr>
+        <w:t>Transferring control to the bootloader.</w:t>
+      </w:r>
+    </w:p>
+    <w:p>
+      <w:pPr>
+        <w:spacing w:after="0"/>
+        <w:rPr>
+          <w:sz w:val="24"/>
+          <w:szCs w:val="24"/>
+        </w:rPr>
+      </w:pPr>
+    </w:p>
+    <w:p>
+      <w:pPr>
+        <w:spacing w:after="0"/>
+        <w:rPr>
+          <w:sz w:val="24"/>
+          <w:szCs w:val="24"/>
+        </w:rPr>
+      </w:pPr>
+    </w:p>
+    <w:p>
+      <w:pPr>
+        <w:spacing w:after="0"/>
+        <w:rPr>
+          <w:sz w:val="24"/>
+          <w:szCs w:val="24"/>
+        </w:rPr>
+      </w:pPr>
+      <w:r>
+        <w:rPr>
+          <w:sz w:val="24"/>
+          <w:szCs w:val="24"/>
+        </w:rPr>
+        <w:t>Restart</w:t>
+      </w:r>
+    </w:p>
+    <w:p>
+      <w:pPr>
+        <w:spacing w:after="0"/>
+        <w:rPr>
+          <w:sz w:val="24"/>
+          <w:szCs w:val="24"/>
+        </w:rPr>
+      </w:pPr>
+      <w:r>
+        <w:rPr>
+          <w:sz w:val="24"/>
+          <w:szCs w:val="24"/>
+        </w:rPr>
+        <w:t>Unplug any drives or USB devices.</w:t>
+      </w:r>
+    </w:p>
+    <w:p>
+      <w:pPr>
+        <w:spacing w:after="0"/>
+        <w:rPr>
+          <w:sz w:val="24"/>
+          <w:szCs w:val="24"/>
+        </w:rPr>
+      </w:pPr>
+      <w:r>
+        <w:rPr>
+          <w:sz w:val="24"/>
+          <w:szCs w:val="24"/>
+        </w:rPr>
+        <w:t>Disconnect external devices.</w:t>
+      </w:r>
+    </w:p>
+    <w:p>
+      <w:pPr>
+        <w:spacing w:after="0"/>
+        <w:rPr>
+          <w:sz w:val="24"/>
+          <w:szCs w:val="24"/>
+        </w:rPr>
+      </w:pPr>
+      <w:r>
+        <w:rPr>
+          <w:sz w:val="24"/>
+          <w:szCs w:val="24"/>
+        </w:rPr>
+        <w:t>Reconnect the power supply cables.</w:t>
+      </w:r>
+    </w:p>
+    <w:p>
+      <w:pPr>
+        <w:spacing w:after="0"/>
+        <w:rPr>
+          <w:sz w:val="24"/>
+          <w:szCs w:val="24"/>
+        </w:rPr>
+      </w:pPr>
+      <w:r>
+        <w:rPr>
+          <w:sz w:val="24"/>
+          <w:szCs w:val="24"/>
+        </w:rPr>
+        <w:t>Identify the beep code using the component or device manual.</w:t>
+      </w:r>
+    </w:p>
+    <w:p>
+      <w:pPr>
+        <w:spacing w:after="0"/>
+        <w:rPr>
+          <w:sz w:val="24"/>
+          <w:szCs w:val="24"/>
+        </w:rPr>
+      </w:pPr>
+      <w:r>
+        <w:rPr>
+          <w:sz w:val="24"/>
+          <w:szCs w:val="24"/>
+        </w:rPr>
+        <w:t>Check the fans turned off or on.</w:t>
+      </w:r>
+    </w:p>
+    <w:p>
+      <w:pPr>
+        <w:spacing w:after="0"/>
+        <w:rPr>
+          <w:sz w:val="24"/>
+          <w:szCs w:val="24"/>
+        </w:rPr>
+      </w:pPr>
+      <w:r>
+        <w:rPr>
+          <w:sz w:val="24"/>
+          <w:szCs w:val="24"/>
+        </w:rPr>
+        <w:t>Disconnect all expansion cards.</w:t>
+      </w:r>
+    </w:p>
+    <w:p>
+      <w:pPr>
+        <w:spacing w:after="0"/>
+        <w:rPr>
+          <w:sz w:val="24"/>
+          <w:szCs w:val="24"/>
+        </w:rPr>
+      </w:pPr>
+      <w:r>
+        <w:rPr>
+          <w:sz w:val="24"/>
+          <w:szCs w:val="24"/>
+        </w:rPr>
+        <w:t>Power off and on the computer.</w:t>
+      </w:r>
+    </w:p>
+    <w:p>
+      <w:pPr>
+        <w:spacing w:after="0"/>
+        <w:rPr>
+          <w:sz w:val="24"/>
+          <w:szCs w:val="24"/>
+        </w:rPr>
+      </w:pPr>
+      <w:r>
+        <w:rPr>
+          <w:sz w:val="24"/>
+          <w:szCs w:val="24"/>
+        </w:rPr>
+        <w:t>Check if the BIOS chip is loose.</w:t>
+      </w:r>
+    </w:p>
+    <w:p>
+      <w:pPr>
+        <w:spacing w:after="0"/>
+        <w:rPr>
+          <w:sz w:val="24"/>
+          <w:szCs w:val="24"/>
+        </w:rPr>
+      </w:pPr>
+      <w:r>
+        <w:rPr>
+          <w:sz w:val="24"/>
+          <w:szCs w:val="24"/>
+        </w:rPr>
+        <w:t>Update BIOS.</w:t>
+      </w:r>
+    </w:p>
+    <w:p>
+      <w:pPr>
+        <w:spacing w:after="0"/>
+        <w:rPr>
+          <w:sz w:val="24"/>
+          <w:szCs w:val="24"/>
+        </w:rPr>
+      </w:pPr>
+      <w:r>
+        <w:rPr>
+          <w:sz w:val="24"/>
+          <w:szCs w:val="24"/>
+        </w:rPr>
+        <w:t>Change motherboard, GPU, RAM, PSU, storage disks as a proxy to see whether the POST continues to proceed further.</w:t>
       </w:r>
     </w:p>
     <w:sectPr>

</xml_diff>